<commit_message>
Forking steps added to the document
</commit_message>
<xml_diff>
--- a/JasoliyaKinnariGitTutorial-11-30-2018.docx
+++ b/JasoliyaKinnariGitTutorial-11-30-2018.docx
@@ -274,19 +274,15 @@
       <w:r>
         <w:t xml:space="preserve">This kind of platform is useful when there are multiple developers working on a single project. With the help of this kind of system </w:t>
       </w:r>
-      <w:proofErr w:type="spellStart"/>
-      <w:r>
-        <w:t>everyones</w:t>
-      </w:r>
-      <w:proofErr w:type="spellEnd"/>
-      <w:r>
-        <w:t xml:space="preserve">’ code changes are tracked and can be reverted back in case some error occurs with one of the </w:t>
-      </w:r>
-      <w:proofErr w:type="gramStart"/>
-      <w:r>
-        <w:t>developers</w:t>
-      </w:r>
-      <w:proofErr w:type="gramEnd"/>
+      <w:r>
+        <w:t>everyone’s</w:t>
+      </w:r>
+      <w:r>
+        <w:t xml:space="preserve"> code changes are tracked and can be reverted back in case some error occurs with one of the </w:t>
+      </w:r>
+      <w:r>
+        <w:t>developer’s</w:t>
+      </w:r>
       <w:r>
         <w:t xml:space="preserve"> </w:t>
       </w:r>
@@ -308,6 +304,418 @@
     </w:p>
     <w:p>
       <w:pPr>
+        <w:pStyle w:val="ListParagraph"/>
+        <w:numPr>
+          <w:ilvl w:val="0"/>
+          <w:numId w:val="5"/>
+        </w:numPr>
+      </w:pPr>
+      <w:r>
+        <w:t>I cloned the required repository for the tutorial</w:t>
+      </w:r>
+      <w:r>
+        <w:t>:</w:t>
+      </w:r>
+    </w:p>
+    <w:p>
+      <w:pPr>
+        <w:pStyle w:val="ListParagraph"/>
+        <w:numPr>
+          <w:ilvl w:val="1"/>
+          <w:numId w:val="5"/>
+        </w:numPr>
+      </w:pPr>
+      <w:r>
+        <w:t>git clone https://github.com/KJasoliya/CS6432018.git</w:t>
+      </w:r>
+    </w:p>
+    <w:p>
+      <w:pPr>
+        <w:pStyle w:val="ListParagraph"/>
+        <w:ind w:left="360"/>
+      </w:pPr>
+      <w:r>
+        <w:rPr>
+          <w:noProof/>
+        </w:rPr>
+        <w:drawing>
+          <wp:inline distT="0" distB="0" distL="0" distR="0" wp14:anchorId="06061047" wp14:editId="6E00010F">
+            <wp:extent cx="5838398" cy="618066"/>
+            <wp:effectExtent l="0" t="0" r="3810" b="4445"/>
+            <wp:docPr id="1" name="Picture 1"/>
+            <wp:cNvGraphicFramePr>
+              <a:graphicFrameLocks xmlns:a="http://schemas.openxmlformats.org/drawingml/2006/main" noChangeAspect="1"/>
+            </wp:cNvGraphicFramePr>
+            <a:graphic xmlns:a="http://schemas.openxmlformats.org/drawingml/2006/main">
+              <a:graphicData uri="http://schemas.openxmlformats.org/drawingml/2006/picture">
+                <pic:pic xmlns:pic="http://schemas.openxmlformats.org/drawingml/2006/picture">
+                  <pic:nvPicPr>
+                    <pic:cNvPr id="1" name="Screen Shot 2018-10-30 at 7.31.47 PM.png"/>
+                    <pic:cNvPicPr/>
+                  </pic:nvPicPr>
+                  <pic:blipFill>
+                    <a:blip r:embed="rId5">
+                      <a:extLst>
+                        <a:ext uri="{28A0092B-C50C-407E-A947-70E740481C1C}">
+                          <a14:useLocalDpi xmlns:a14="http://schemas.microsoft.com/office/drawing/2010/main" val="0"/>
+                        </a:ext>
+                      </a:extLst>
+                    </a:blip>
+                    <a:stretch>
+                      <a:fillRect/>
+                    </a:stretch>
+                  </pic:blipFill>
+                  <pic:spPr>
+                    <a:xfrm>
+                      <a:off x="0" y="0"/>
+                      <a:ext cx="6131823" cy="649129"/>
+                    </a:xfrm>
+                    <a:prstGeom prst="rect">
+                      <a:avLst/>
+                    </a:prstGeom>
+                  </pic:spPr>
+                </pic:pic>
+              </a:graphicData>
+            </a:graphic>
+          </wp:inline>
+        </w:drawing>
+      </w:r>
+    </w:p>
+    <w:p>
+      <w:pPr>
+        <w:pStyle w:val="ListParagraph"/>
+        <w:numPr>
+          <w:ilvl w:val="0"/>
+          <w:numId w:val="5"/>
+        </w:numPr>
+      </w:pPr>
+      <w:r>
+        <w:t>Checked the status of the repository after copying the doc file:</w:t>
+      </w:r>
+    </w:p>
+    <w:p>
+      <w:pPr>
+        <w:pStyle w:val="ListParagraph"/>
+        <w:numPr>
+          <w:ilvl w:val="1"/>
+          <w:numId w:val="5"/>
+        </w:numPr>
+      </w:pPr>
+      <w:r>
+        <w:t>git status</w:t>
+      </w:r>
+    </w:p>
+    <w:p>
+      <w:pPr>
+        <w:pStyle w:val="ListParagraph"/>
+        <w:ind w:left="360"/>
+      </w:pPr>
+      <w:r>
+        <w:rPr>
+          <w:noProof/>
+        </w:rPr>
+        <w:lastRenderedPageBreak/>
+        <w:drawing>
+          <wp:inline distT="0" distB="0" distL="0" distR="0" wp14:anchorId="01922DEE" wp14:editId="0BFB3ADF">
+            <wp:extent cx="5943600" cy="1684655"/>
+            <wp:effectExtent l="0" t="0" r="0" b="4445"/>
+            <wp:docPr id="2" name="Picture 2"/>
+            <wp:cNvGraphicFramePr>
+              <a:graphicFrameLocks xmlns:a="http://schemas.openxmlformats.org/drawingml/2006/main" noChangeAspect="1"/>
+            </wp:cNvGraphicFramePr>
+            <a:graphic xmlns:a="http://schemas.openxmlformats.org/drawingml/2006/main">
+              <a:graphicData uri="http://schemas.openxmlformats.org/drawingml/2006/picture">
+                <pic:pic xmlns:pic="http://schemas.openxmlformats.org/drawingml/2006/picture">
+                  <pic:nvPicPr>
+                    <pic:cNvPr id="2" name="Screen Shot 2018-10-30 at 7.38.09 PM.png"/>
+                    <pic:cNvPicPr/>
+                  </pic:nvPicPr>
+                  <pic:blipFill>
+                    <a:blip r:embed="rId6">
+                      <a:extLst>
+                        <a:ext uri="{28A0092B-C50C-407E-A947-70E740481C1C}">
+                          <a14:useLocalDpi xmlns:a14="http://schemas.microsoft.com/office/drawing/2010/main" val="0"/>
+                        </a:ext>
+                      </a:extLst>
+                    </a:blip>
+                    <a:stretch>
+                      <a:fillRect/>
+                    </a:stretch>
+                  </pic:blipFill>
+                  <pic:spPr>
+                    <a:xfrm>
+                      <a:off x="0" y="0"/>
+                      <a:ext cx="5943600" cy="1684655"/>
+                    </a:xfrm>
+                    <a:prstGeom prst="rect">
+                      <a:avLst/>
+                    </a:prstGeom>
+                  </pic:spPr>
+                </pic:pic>
+              </a:graphicData>
+            </a:graphic>
+          </wp:inline>
+        </w:drawing>
+      </w:r>
+    </w:p>
+    <w:p>
+      <w:pPr>
+        <w:pStyle w:val="ListParagraph"/>
+        <w:numPr>
+          <w:ilvl w:val="0"/>
+          <w:numId w:val="5"/>
+        </w:numPr>
+      </w:pPr>
+      <w:r>
+        <w:t>Added the document file into the cloned folder</w:t>
+      </w:r>
+      <w:r>
+        <w:t>:</w:t>
+      </w:r>
+    </w:p>
+    <w:p>
+      <w:pPr>
+        <w:pStyle w:val="ListParagraph"/>
+        <w:numPr>
+          <w:ilvl w:val="1"/>
+          <w:numId w:val="5"/>
+        </w:numPr>
+      </w:pPr>
+      <w:r>
+        <w:t>git add JasoliyaKinnariGitTutorial-11-30-2018.docx</w:t>
+      </w:r>
+    </w:p>
+    <w:p>
+      <w:pPr>
+        <w:pStyle w:val="ListParagraph"/>
+        <w:ind w:left="360"/>
+      </w:pPr>
+      <w:r>
+        <w:rPr>
+          <w:noProof/>
+        </w:rPr>
+        <w:drawing>
+          <wp:inline distT="0" distB="0" distL="0" distR="0" wp14:anchorId="5FEB850B" wp14:editId="309FDDCA">
+            <wp:extent cx="5943600" cy="1467485"/>
+            <wp:effectExtent l="0" t="0" r="0" b="5715"/>
+            <wp:docPr id="3" name="Picture 3"/>
+            <wp:cNvGraphicFramePr>
+              <a:graphicFrameLocks xmlns:a="http://schemas.openxmlformats.org/drawingml/2006/main" noChangeAspect="1"/>
+            </wp:cNvGraphicFramePr>
+            <a:graphic xmlns:a="http://schemas.openxmlformats.org/drawingml/2006/main">
+              <a:graphicData uri="http://schemas.openxmlformats.org/drawingml/2006/picture">
+                <pic:pic xmlns:pic="http://schemas.openxmlformats.org/drawingml/2006/picture">
+                  <pic:nvPicPr>
+                    <pic:cNvPr id="3" name="Screen Shot 2018-10-30 at 7.38.49 PM.png"/>
+                    <pic:cNvPicPr/>
+                  </pic:nvPicPr>
+                  <pic:blipFill>
+                    <a:blip r:embed="rId7">
+                      <a:extLst>
+                        <a:ext uri="{28A0092B-C50C-407E-A947-70E740481C1C}">
+                          <a14:useLocalDpi xmlns:a14="http://schemas.microsoft.com/office/drawing/2010/main" val="0"/>
+                        </a:ext>
+                      </a:extLst>
+                    </a:blip>
+                    <a:stretch>
+                      <a:fillRect/>
+                    </a:stretch>
+                  </pic:blipFill>
+                  <pic:spPr>
+                    <a:xfrm>
+                      <a:off x="0" y="0"/>
+                      <a:ext cx="5943600" cy="1467485"/>
+                    </a:xfrm>
+                    <a:prstGeom prst="rect">
+                      <a:avLst/>
+                    </a:prstGeom>
+                  </pic:spPr>
+                </pic:pic>
+              </a:graphicData>
+            </a:graphic>
+          </wp:inline>
+        </w:drawing>
+      </w:r>
+    </w:p>
+    <w:p>
+      <w:pPr>
+        <w:pStyle w:val="ListParagraph"/>
+        <w:numPr>
+          <w:ilvl w:val="0"/>
+          <w:numId w:val="5"/>
+        </w:numPr>
+      </w:pPr>
+      <w:r>
+        <w:t>Committed the doc file to repository</w:t>
+      </w:r>
+      <w:r>
+        <w:t>:</w:t>
+      </w:r>
+    </w:p>
+    <w:p>
+      <w:pPr>
+        <w:pStyle w:val="ListParagraph"/>
+        <w:numPr>
+          <w:ilvl w:val="1"/>
+          <w:numId w:val="5"/>
+        </w:numPr>
+      </w:pPr>
+      <w:r>
+        <w:t>git commit -a -m "Initial commit"</w:t>
+      </w:r>
+    </w:p>
+    <w:p>
+      <w:pPr>
+        <w:pStyle w:val="ListParagraph"/>
+        <w:ind w:left="360"/>
+      </w:pPr>
+      <w:r>
+        <w:rPr>
+          <w:noProof/>
+        </w:rPr>
+        <w:drawing>
+          <wp:inline distT="0" distB="0" distL="0" distR="0" wp14:anchorId="2BB1B850" wp14:editId="056127EC">
+            <wp:extent cx="5943600" cy="707390"/>
+            <wp:effectExtent l="0" t="0" r="0" b="3810"/>
+            <wp:docPr id="4" name="Picture 4"/>
+            <wp:cNvGraphicFramePr>
+              <a:graphicFrameLocks xmlns:a="http://schemas.openxmlformats.org/drawingml/2006/main" noChangeAspect="1"/>
+            </wp:cNvGraphicFramePr>
+            <a:graphic xmlns:a="http://schemas.openxmlformats.org/drawingml/2006/main">
+              <a:graphicData uri="http://schemas.openxmlformats.org/drawingml/2006/picture">
+                <pic:pic xmlns:pic="http://schemas.openxmlformats.org/drawingml/2006/picture">
+                  <pic:nvPicPr>
+                    <pic:cNvPr id="4" name="Screen Shot 2018-10-30 at 7.39.25 PM.png"/>
+                    <pic:cNvPicPr/>
+                  </pic:nvPicPr>
+                  <pic:blipFill>
+                    <a:blip r:embed="rId8">
+                      <a:extLst>
+                        <a:ext uri="{28A0092B-C50C-407E-A947-70E740481C1C}">
+                          <a14:useLocalDpi xmlns:a14="http://schemas.microsoft.com/office/drawing/2010/main" val="0"/>
+                        </a:ext>
+                      </a:extLst>
+                    </a:blip>
+                    <a:stretch>
+                      <a:fillRect/>
+                    </a:stretch>
+                  </pic:blipFill>
+                  <pic:spPr>
+                    <a:xfrm>
+                      <a:off x="0" y="0"/>
+                      <a:ext cx="5943600" cy="707390"/>
+                    </a:xfrm>
+                    <a:prstGeom prst="rect">
+                      <a:avLst/>
+                    </a:prstGeom>
+                  </pic:spPr>
+                </pic:pic>
+              </a:graphicData>
+            </a:graphic>
+          </wp:inline>
+        </w:drawing>
+      </w:r>
+    </w:p>
+    <w:p>
+      <w:pPr>
+        <w:pStyle w:val="ListParagraph"/>
+        <w:numPr>
+          <w:ilvl w:val="0"/>
+          <w:numId w:val="5"/>
+        </w:numPr>
+      </w:pPr>
+      <w:r>
+        <w:t>Pushed the committed file to the repository</w:t>
+      </w:r>
+      <w:r>
+        <w:t>”</w:t>
+      </w:r>
+    </w:p>
+    <w:p>
+      <w:pPr>
+        <w:pStyle w:val="ListParagraph"/>
+        <w:numPr>
+          <w:ilvl w:val="1"/>
+          <w:numId w:val="5"/>
+        </w:numPr>
+      </w:pPr>
+      <w:r>
+        <w:rPr>
+          <w:rFonts w:ascii="Menlo" w:hAnsi="Menlo" w:cs="Menlo"/>
+          <w:color w:val="000000"/>
+          <w:sz w:val="26"/>
+          <w:szCs w:val="26"/>
+        </w:rPr>
+        <w:t>git push</w:t>
+      </w:r>
+    </w:p>
+    <w:p>
+      <w:pPr>
+        <w:pStyle w:val="ListParagraph"/>
+        <w:ind w:left="360"/>
+      </w:pPr>
+      <w:r>
+        <w:rPr>
+          <w:noProof/>
+        </w:rPr>
+        <w:drawing>
+          <wp:inline distT="0" distB="0" distL="0" distR="0" wp14:anchorId="67C3697C" wp14:editId="28B78CB8">
+            <wp:extent cx="5943600" cy="1998345"/>
+            <wp:effectExtent l="0" t="0" r="0" b="0"/>
+            <wp:docPr id="5" name="Picture 5"/>
+            <wp:cNvGraphicFramePr>
+              <a:graphicFrameLocks xmlns:a="http://schemas.openxmlformats.org/drawingml/2006/main" noChangeAspect="1"/>
+            </wp:cNvGraphicFramePr>
+            <a:graphic xmlns:a="http://schemas.openxmlformats.org/drawingml/2006/main">
+              <a:graphicData uri="http://schemas.openxmlformats.org/drawingml/2006/picture">
+                <pic:pic xmlns:pic="http://schemas.openxmlformats.org/drawingml/2006/picture">
+                  <pic:nvPicPr>
+                    <pic:cNvPr id="5" name="Screen Shot 2018-10-30 at 7.40.34 PM.png"/>
+                    <pic:cNvPicPr/>
+                  </pic:nvPicPr>
+                  <pic:blipFill>
+                    <a:blip r:embed="rId9">
+                      <a:extLst>
+                        <a:ext uri="{28A0092B-C50C-407E-A947-70E740481C1C}">
+                          <a14:useLocalDpi xmlns:a14="http://schemas.microsoft.com/office/drawing/2010/main" val="0"/>
+                        </a:ext>
+                      </a:extLst>
+                    </a:blip>
+                    <a:stretch>
+                      <a:fillRect/>
+                    </a:stretch>
+                  </pic:blipFill>
+                  <pic:spPr>
+                    <a:xfrm>
+                      <a:off x="0" y="0"/>
+                      <a:ext cx="5943600" cy="1998345"/>
+                    </a:xfrm>
+                    <a:prstGeom prst="rect">
+                      <a:avLst/>
+                    </a:prstGeom>
+                  </pic:spPr>
+                </pic:pic>
+              </a:graphicData>
+            </a:graphic>
+          </wp:inline>
+        </w:drawing>
+      </w:r>
+    </w:p>
+    <w:p>
+      <w:pPr>
+        <w:pStyle w:val="Heading2"/>
+      </w:pPr>
+    </w:p>
+    <w:p>
+      <w:pPr>
+        <w:pStyle w:val="Heading2"/>
+      </w:pPr>
+      <w:r>
+        <w:t>Part 5</w:t>
+      </w:r>
+    </w:p>
+    <w:p>
+      <w:pPr>
         <w:pStyle w:val="Heading3"/>
       </w:pPr>
       <w:r>
@@ -331,6 +739,7 @@
         <w:pStyle w:val="Heading3"/>
       </w:pPr>
       <w:r>
+        <w:lastRenderedPageBreak/>
         <w:t>Commit</w:t>
       </w:r>
       <w:r>
@@ -368,8 +777,276 @@
         <w:pStyle w:val="Heading3"/>
       </w:pPr>
       <w:r>
+        <w:t>Branch</w:t>
+      </w:r>
+      <w:r>
+        <w:t>:</w:t>
+      </w:r>
+    </w:p>
+    <w:p>
+      <w:r>
+        <w:t>A copy of the main repository, and the changes of the branch doesn’t affect the original</w:t>
+      </w:r>
+      <w:r>
+        <w:t xml:space="preserve"> branch code.</w:t>
+      </w:r>
+    </w:p>
+    <w:p/>
+    <w:p>
+      <w:pPr>
+        <w:pStyle w:val="Heading3"/>
+      </w:pPr>
+      <w:r>
+        <w:t>Fork</w:t>
+      </w:r>
+      <w:r>
+        <w:t>:</w:t>
+      </w:r>
+    </w:p>
+    <w:p>
+      <w:r>
+        <w:t>A copy of the main repo which is used to experiment on the original code or suggest some changes in someone else’s project</w:t>
+      </w:r>
+    </w:p>
+    <w:p/>
+    <w:p>
+      <w:pPr>
+        <w:pStyle w:val="Heading3"/>
+      </w:pPr>
+      <w:r>
+        <w:t>Merge</w:t>
+      </w:r>
+      <w:r>
+        <w:t>:</w:t>
+      </w:r>
+    </w:p>
+    <w:p>
+      <w:r>
+        <w:t>Combining the changes made in a child branch to the parent branch</w:t>
+      </w:r>
+    </w:p>
+    <w:p/>
+    <w:p>
+      <w:pPr>
+        <w:pStyle w:val="Heading3"/>
+      </w:pPr>
+      <w:r>
+        <w:t>Clone</w:t>
+      </w:r>
+      <w:r>
+        <w:t>:</w:t>
+      </w:r>
+    </w:p>
+    <w:p>
+      <w:r>
+        <w:t>Getting a local copy of the main repository from the git</w:t>
+      </w:r>
+    </w:p>
+    <w:p/>
+    <w:p>
+      <w:pPr>
+        <w:pStyle w:val="Heading3"/>
+      </w:pPr>
+      <w:r>
+        <w:t>Pull</w:t>
+      </w:r>
+      <w:r>
+        <w:t>:</w:t>
+      </w:r>
+    </w:p>
+    <w:p>
+      <w:r>
+        <w:t>Getting new changes pushed by other developers on a certain branch in to the local copy of the code.</w:t>
+      </w:r>
+    </w:p>
+    <w:p/>
+    <w:p>
+      <w:pPr>
+        <w:pStyle w:val="Heading3"/>
+      </w:pPr>
+      <w:r>
+        <w:t>Pull request</w:t>
+      </w:r>
+      <w:r>
+        <w:t>:</w:t>
+      </w:r>
+    </w:p>
+    <w:p>
+      <w:r>
+        <w:t xml:space="preserve">Asking permission to the repository owner to </w:t>
+      </w:r>
+      <w:r>
+        <w:t>propose and collaborate changes to the repository.</w:t>
+      </w:r>
+    </w:p>
+    <w:p>
+      <w:pPr>
+        <w:pStyle w:val="Heading2"/>
+      </w:pPr>
+    </w:p>
+    <w:p>
+      <w:pPr>
+        <w:pStyle w:val="Heading2"/>
+      </w:pPr>
+      <w:r>
+        <w:t xml:space="preserve">Part </w:t>
+      </w:r>
+      <w:r>
+        <w:t>7</w:t>
+      </w:r>
+      <w:r>
+        <w:t xml:space="preserve">: </w:t>
+      </w:r>
+    </w:p>
+    <w:p>
+      <w:r>
+        <w:t>Steps to edit the Readme file:</w:t>
+      </w:r>
+    </w:p>
+    <w:p>
+      <w:pPr>
+        <w:pStyle w:val="ListParagraph"/>
+        <w:numPr>
+          <w:ilvl w:val="0"/>
+          <w:numId w:val="6"/>
+        </w:numPr>
+      </w:pPr>
+      <w:r>
+        <w:t>Forked the repository in my personal repository:</w:t>
+      </w:r>
+    </w:p>
+    <w:p/>
+    <w:p>
+      <w:r>
+        <w:rPr>
+          <w:noProof/>
+        </w:rPr>
+        <w:drawing>
+          <wp:inline distT="0" distB="0" distL="0" distR="0" wp14:anchorId="1B4A6BC8" wp14:editId="74B1762F">
+            <wp:extent cx="5579110" cy="1320800"/>
+            <wp:effectExtent l="0" t="0" r="0" b="0"/>
+            <wp:docPr id="6" name="Picture 6"/>
+            <wp:cNvGraphicFramePr>
+              <a:graphicFrameLocks xmlns:a="http://schemas.openxmlformats.org/drawingml/2006/main" noChangeAspect="1"/>
+            </wp:cNvGraphicFramePr>
+            <a:graphic xmlns:a="http://schemas.openxmlformats.org/drawingml/2006/main">
+              <a:graphicData uri="http://schemas.openxmlformats.org/drawingml/2006/picture">
+                <pic:pic xmlns:pic="http://schemas.openxmlformats.org/drawingml/2006/picture">
+                  <pic:nvPicPr>
+                    <pic:cNvPr id="6" name="Screen Shot 2018-10-30 at 7.53.34 PM.png"/>
+                    <pic:cNvPicPr/>
+                  </pic:nvPicPr>
+                  <pic:blipFill rotWithShape="1">
+                    <a:blip r:embed="rId10">
+                      <a:extLst>
+                        <a:ext uri="{28A0092B-C50C-407E-A947-70E740481C1C}">
+                          <a14:useLocalDpi xmlns:a14="http://schemas.microsoft.com/office/drawing/2010/main" val="0"/>
+                        </a:ext>
+                      </a:extLst>
+                    </a:blip>
+                    <a:srcRect l="3134" r="2984" b="55472"/>
+                    <a:stretch/>
+                  </pic:blipFill>
+                  <pic:spPr bwMode="auto">
+                    <a:xfrm>
+                      <a:off x="0" y="0"/>
+                      <a:ext cx="5579955" cy="1321000"/>
+                    </a:xfrm>
+                    <a:prstGeom prst="rect">
+                      <a:avLst/>
+                    </a:prstGeom>
+                    <a:ln>
+                      <a:noFill/>
+                    </a:ln>
+                    <a:extLst>
+                      <a:ext uri="{53640926-AAD7-44D8-BBD7-CCE9431645EC}">
+                        <a14:shadowObscured xmlns:a14="http://schemas.microsoft.com/office/drawing/2010/main"/>
+                      </a:ext>
+                    </a:extLst>
+                  </pic:spPr>
+                </pic:pic>
+              </a:graphicData>
+            </a:graphic>
+          </wp:inline>
+        </w:drawing>
+      </w:r>
+    </w:p>
+    <w:p/>
+    <w:p>
+      <w:pPr>
+        <w:pStyle w:val="ListParagraph"/>
+        <w:numPr>
+          <w:ilvl w:val="0"/>
+          <w:numId w:val="6"/>
+        </w:numPr>
+      </w:pPr>
+      <w:r>
         <w:lastRenderedPageBreak/>
-        <w:t>Branch</w:t>
+        <w:t>Cloned the repository on my local machine:</w:t>
+      </w:r>
+    </w:p>
+    <w:p>
+      <w:r>
+        <w:rPr>
+          <w:noProof/>
+        </w:rPr>
+        <w:drawing>
+          <wp:inline distT="0" distB="0" distL="0" distR="0" wp14:anchorId="7B42981B" wp14:editId="2C0BF38B">
+            <wp:extent cx="5943600" cy="958850"/>
+            <wp:effectExtent l="0" t="0" r="0" b="6350"/>
+            <wp:docPr id="7" name="Picture 7"/>
+            <wp:cNvGraphicFramePr>
+              <a:graphicFrameLocks xmlns:a="http://schemas.openxmlformats.org/drawingml/2006/main" noChangeAspect="1"/>
+            </wp:cNvGraphicFramePr>
+            <a:graphic xmlns:a="http://schemas.openxmlformats.org/drawingml/2006/main">
+              <a:graphicData uri="http://schemas.openxmlformats.org/drawingml/2006/picture">
+                <pic:pic xmlns:pic="http://schemas.openxmlformats.org/drawingml/2006/picture">
+                  <pic:nvPicPr>
+                    <pic:cNvPr id="7" name="Screen Shot 2018-10-30 at 7.55.11 PM.png"/>
+                    <pic:cNvPicPr/>
+                  </pic:nvPicPr>
+                  <pic:blipFill>
+                    <a:blip r:embed="rId11">
+                      <a:extLst>
+                        <a:ext uri="{28A0092B-C50C-407E-A947-70E740481C1C}">
+                          <a14:useLocalDpi xmlns:a14="http://schemas.microsoft.com/office/drawing/2010/main" val="0"/>
+                        </a:ext>
+                      </a:extLst>
+                    </a:blip>
+                    <a:stretch>
+                      <a:fillRect/>
+                    </a:stretch>
+                  </pic:blipFill>
+                  <pic:spPr>
+                    <a:xfrm>
+                      <a:off x="0" y="0"/>
+                      <a:ext cx="5943600" cy="958850"/>
+                    </a:xfrm>
+                    <a:prstGeom prst="rect">
+                      <a:avLst/>
+                    </a:prstGeom>
+                  </pic:spPr>
+                </pic:pic>
+              </a:graphicData>
+            </a:graphic>
+          </wp:inline>
+        </w:drawing>
+      </w:r>
+    </w:p>
+    <w:p/>
+    <w:p>
+      <w:pPr>
+        <w:pStyle w:val="ListParagraph"/>
+        <w:numPr>
+          <w:ilvl w:val="0"/>
+          <w:numId w:val="6"/>
+        </w:numPr>
+      </w:pPr>
+      <w:r>
+        <w:t>Made the changes to the readme file in the local repo</w:t>
+      </w:r>
+      <w:r>
+        <w:t xml:space="preserve"> and committed those changes to my git forked repository</w:t>
       </w:r>
       <w:r>
         <w:t>:</w:t>
@@ -377,101 +1054,122 @@
     </w:p>
     <w:p>
       <w:r>
-        <w:t>A copy of the main repository, and the changes of the branch doesn’t affect the original</w:t>
-      </w:r>
-      <w:r>
-        <w:t xml:space="preserve"> branch code.</w:t>
+        <w:rPr>
+          <w:noProof/>
+        </w:rPr>
+        <w:drawing>
+          <wp:inline distT="0" distB="0" distL="0" distR="0" wp14:anchorId="6DE4B12A" wp14:editId="59EC9F72">
+            <wp:extent cx="5943600" cy="3528695"/>
+            <wp:effectExtent l="0" t="0" r="0" b="1905"/>
+            <wp:docPr id="8" name="Picture 8"/>
+            <wp:cNvGraphicFramePr>
+              <a:graphicFrameLocks xmlns:a="http://schemas.openxmlformats.org/drawingml/2006/main" noChangeAspect="1"/>
+            </wp:cNvGraphicFramePr>
+            <a:graphic xmlns:a="http://schemas.openxmlformats.org/drawingml/2006/main">
+              <a:graphicData uri="http://schemas.openxmlformats.org/drawingml/2006/picture">
+                <pic:pic xmlns:pic="http://schemas.openxmlformats.org/drawingml/2006/picture">
+                  <pic:nvPicPr>
+                    <pic:cNvPr id="8" name="Screen Shot 2018-10-30 at 11.18.19 PM.png"/>
+                    <pic:cNvPicPr/>
+                  </pic:nvPicPr>
+                  <pic:blipFill>
+                    <a:blip r:embed="rId12">
+                      <a:extLst>
+                        <a:ext uri="{28A0092B-C50C-407E-A947-70E740481C1C}">
+                          <a14:useLocalDpi xmlns:a14="http://schemas.microsoft.com/office/drawing/2010/main" val="0"/>
+                        </a:ext>
+                      </a:extLst>
+                    </a:blip>
+                    <a:stretch>
+                      <a:fillRect/>
+                    </a:stretch>
+                  </pic:blipFill>
+                  <pic:spPr>
+                    <a:xfrm>
+                      <a:off x="0" y="0"/>
+                      <a:ext cx="5943600" cy="3528695"/>
+                    </a:xfrm>
+                    <a:prstGeom prst="rect">
+                      <a:avLst/>
+                    </a:prstGeom>
+                  </pic:spPr>
+                </pic:pic>
+              </a:graphicData>
+            </a:graphic>
+          </wp:inline>
+        </w:drawing>
       </w:r>
     </w:p>
     <w:p/>
     <w:p>
       <w:pPr>
-        <w:pStyle w:val="Heading3"/>
-      </w:pPr>
-      <w:r>
-        <w:t>Fork</w:t>
-      </w:r>
-      <w:r>
-        <w:t>:</w:t>
-      </w:r>
-    </w:p>
-    <w:p>
-      <w:r>
-        <w:t>A copy of the main repo which is used to experiment on the original code or suggest some changes in someone else’s project</w:t>
-      </w:r>
-    </w:p>
-    <w:p/>
-    <w:p>
-      <w:pPr>
-        <w:pStyle w:val="Heading3"/>
-      </w:pPr>
-      <w:r>
-        <w:t>Merge</w:t>
-      </w:r>
-      <w:r>
-        <w:t>:</w:t>
-      </w:r>
-    </w:p>
-    <w:p>
-      <w:r>
-        <w:t>Combining the changes made in a child branch to the parent branch</w:t>
-      </w:r>
-    </w:p>
-    <w:p/>
-    <w:p>
-      <w:pPr>
-        <w:pStyle w:val="Heading3"/>
-      </w:pPr>
-      <w:r>
-        <w:t>Clone</w:t>
-      </w:r>
-      <w:r>
-        <w:t>:</w:t>
-      </w:r>
-    </w:p>
-    <w:p>
-      <w:r>
-        <w:t>Getting a local copy of the main repository from the git</w:t>
-      </w:r>
-    </w:p>
-    <w:p/>
-    <w:p>
-      <w:pPr>
-        <w:pStyle w:val="Heading3"/>
-      </w:pPr>
-      <w:r>
-        <w:t>Pull</w:t>
-      </w:r>
-      <w:r>
-        <w:t>:</w:t>
-      </w:r>
-    </w:p>
-    <w:p>
-      <w:r>
-        <w:t>Getting new changes pushed by other developers on a certain branch in to the local copy of the code.</w:t>
-      </w:r>
-    </w:p>
-    <w:p/>
-    <w:p>
-      <w:pPr>
-        <w:pStyle w:val="Heading3"/>
-      </w:pPr>
-      <w:r>
-        <w:t>Pull request</w:t>
-      </w:r>
-      <w:r>
-        <w:t>:</w:t>
-      </w:r>
-    </w:p>
-    <w:p>
-      <w:r>
-        <w:t xml:space="preserve">Asking permission to the repository owner to </w:t>
-      </w:r>
-      <w:r>
-        <w:t>propose and collaborate changes to the repository.</w:t>
-      </w:r>
+        <w:pStyle w:val="ListParagraph"/>
+        <w:numPr>
+          <w:ilvl w:val="0"/>
+          <w:numId w:val="6"/>
+        </w:numPr>
+      </w:pPr>
       <w:bookmarkStart w:id="0" w:name="_GoBack"/>
       <w:bookmarkEnd w:id="0"/>
+      <w:r>
+        <w:t>Made the pull request to merge the forked branch:</w:t>
+      </w:r>
+    </w:p>
+    <w:p/>
+    <w:p>
+      <w:r>
+        <w:rPr>
+          <w:noProof/>
+        </w:rPr>
+        <w:drawing>
+          <wp:inline distT="0" distB="0" distL="0" distR="0" wp14:anchorId="348F293E" wp14:editId="6E47327D">
+            <wp:extent cx="5942965" cy="2218267"/>
+            <wp:effectExtent l="0" t="0" r="635" b="4445"/>
+            <wp:docPr id="9" name="Picture 9"/>
+            <wp:cNvGraphicFramePr>
+              <a:graphicFrameLocks xmlns:a="http://schemas.openxmlformats.org/drawingml/2006/main" noChangeAspect="1"/>
+            </wp:cNvGraphicFramePr>
+            <a:graphic xmlns:a="http://schemas.openxmlformats.org/drawingml/2006/main">
+              <a:graphicData uri="http://schemas.openxmlformats.org/drawingml/2006/picture">
+                <pic:pic xmlns:pic="http://schemas.openxmlformats.org/drawingml/2006/picture">
+                  <pic:nvPicPr>
+                    <pic:cNvPr id="9" name="Screen Shot 2018-10-30 at 11.20.11 PM.png"/>
+                    <pic:cNvPicPr/>
+                  </pic:nvPicPr>
+                  <pic:blipFill rotWithShape="1">
+                    <a:blip r:embed="rId13">
+                      <a:extLst>
+                        <a:ext uri="{28A0092B-C50C-407E-A947-70E740481C1C}">
+                          <a14:useLocalDpi xmlns:a14="http://schemas.microsoft.com/office/drawing/2010/main" val="0"/>
+                        </a:ext>
+                      </a:extLst>
+                    </a:blip>
+                    <a:srcRect t="2694" b="33142"/>
+                    <a:stretch/>
+                  </pic:blipFill>
+                  <pic:spPr bwMode="auto">
+                    <a:xfrm>
+                      <a:off x="0" y="0"/>
+                      <a:ext cx="5943600" cy="2218504"/>
+                    </a:xfrm>
+                    <a:prstGeom prst="rect">
+                      <a:avLst/>
+                    </a:prstGeom>
+                    <a:ln>
+                      <a:noFill/>
+                    </a:ln>
+                    <a:extLst>
+                      <a:ext uri="{53640926-AAD7-44D8-BBD7-CCE9431645EC}">
+                        <a14:shadowObscured xmlns:a14="http://schemas.microsoft.com/office/drawing/2010/main"/>
+                      </a:ext>
+                    </a:extLst>
+                  </pic:spPr>
+                </pic:pic>
+              </a:graphicData>
+            </a:graphic>
+          </wp:inline>
+        </w:drawing>
+      </w:r>
     </w:p>
     <w:sectPr>
       <w:pgSz w:w="12240" w:h="15840"/>
@@ -486,6 +1184,95 @@
 <file path=word/numbering.xml><?xml version="1.0" encoding="utf-8"?>
 <w:numbering xmlns:wpc="http://schemas.microsoft.com/office/word/2010/wordprocessingCanvas" xmlns:cx="http://schemas.microsoft.com/office/drawing/2014/chartex" xmlns:cx1="http://schemas.microsoft.com/office/drawing/2015/9/8/chartex" xmlns:cx2="http://schemas.microsoft.com/office/drawing/2015/10/21/chartex" xmlns:cx3="http://schemas.microsoft.com/office/drawing/2016/5/9/chartex" xmlns:cx4="http://schemas.microsoft.com/office/drawing/2016/5/10/chartex" xmlns:cx5="http://schemas.microsoft.com/office/drawing/2016/5/11/chartex" xmlns:cx6="http://schemas.microsoft.com/office/drawing/2016/5/12/chartex" xmlns:cx7="http://schemas.microsoft.com/office/drawing/2016/5/13/chartex" xmlns:cx8="http://schemas.microsoft.com/office/drawing/2016/5/14/chartex" xmlns:mc="http://schemas.openxmlformats.org/markup-compatibility/2006" xmlns:aink="http://schemas.microsoft.com/office/drawing/2016/ink" xmlns:am3d="http://schemas.microsoft.com/office/drawing/2017/model3d" xmlns:o="urn:schemas-microsoft-com:office:office" xmlns:r="http://schemas.openxmlformats.org/officeDocument/2006/relationships" xmlns:m="http://schemas.openxmlformats.org/officeDocument/2006/math" xmlns:v="urn:schemas-microsoft-com:vml" xmlns:wp14="http://schemas.microsoft.com/office/word/2010/wordprocessingDrawing" xmlns:wp="http://schemas.openxmlformats.org/drawingml/2006/wordprocessingDrawing" xmlns:w10="urn:schemas-microsoft-com:office:word" xmlns:w="http://schemas.openxmlformats.org/wordprocessingml/2006/main" xmlns:w14="http://schemas.microsoft.com/office/word/2010/wordml" xmlns:w15="http://schemas.microsoft.com/office/word/2012/wordml" xmlns:w16cid="http://schemas.microsoft.com/office/word/2016/wordml/cid" xmlns:w16se="http://schemas.microsoft.com/office/word/2015/wordml/symex" xmlns:wpg="http://schemas.microsoft.com/office/word/2010/wordprocessingGroup" xmlns:wpi="http://schemas.microsoft.com/office/word/2010/wordprocessingInk" xmlns:wne="http://schemas.microsoft.com/office/word/2006/wordml" xmlns:wps="http://schemas.microsoft.com/office/word/2010/wordprocessingShape" mc:Ignorable="w14 w15 w16se w16cid wp14">
   <w:abstractNum w:abstractNumId="0" w15:restartNumberingAfterBreak="0">
+    <w:nsid w:val="0256561B"/>
+    <w:multiLevelType w:val="hybridMultilevel"/>
+    <w:tmpl w:val="FF1468FE"/>
+    <w:lvl w:ilvl="0" w:tplc="0409000F">
+      <w:start w:val="1"/>
+      <w:numFmt w:val="decimal"/>
+      <w:lvlText w:val="%1."/>
+      <w:lvlJc w:val="left"/>
+      <w:pPr>
+        <w:ind w:left="720" w:hanging="360"/>
+      </w:pPr>
+      <w:rPr>
+        <w:rFonts w:hint="default"/>
+      </w:rPr>
+    </w:lvl>
+    <w:lvl w:ilvl="1" w:tplc="04090019" w:tentative="1">
+      <w:start w:val="1"/>
+      <w:numFmt w:val="lowerLetter"/>
+      <w:lvlText w:val="%2."/>
+      <w:lvlJc w:val="left"/>
+      <w:pPr>
+        <w:ind w:left="1440" w:hanging="360"/>
+      </w:pPr>
+    </w:lvl>
+    <w:lvl w:ilvl="2" w:tplc="0409001B" w:tentative="1">
+      <w:start w:val="1"/>
+      <w:numFmt w:val="lowerRoman"/>
+      <w:lvlText w:val="%3."/>
+      <w:lvlJc w:val="right"/>
+      <w:pPr>
+        <w:ind w:left="2160" w:hanging="180"/>
+      </w:pPr>
+    </w:lvl>
+    <w:lvl w:ilvl="3" w:tplc="0409000F" w:tentative="1">
+      <w:start w:val="1"/>
+      <w:numFmt w:val="decimal"/>
+      <w:lvlText w:val="%4."/>
+      <w:lvlJc w:val="left"/>
+      <w:pPr>
+        <w:ind w:left="2880" w:hanging="360"/>
+      </w:pPr>
+    </w:lvl>
+    <w:lvl w:ilvl="4" w:tplc="04090019" w:tentative="1">
+      <w:start w:val="1"/>
+      <w:numFmt w:val="lowerLetter"/>
+      <w:lvlText w:val="%5."/>
+      <w:lvlJc w:val="left"/>
+      <w:pPr>
+        <w:ind w:left="3600" w:hanging="360"/>
+      </w:pPr>
+    </w:lvl>
+    <w:lvl w:ilvl="5" w:tplc="0409001B" w:tentative="1">
+      <w:start w:val="1"/>
+      <w:numFmt w:val="lowerRoman"/>
+      <w:lvlText w:val="%6."/>
+      <w:lvlJc w:val="right"/>
+      <w:pPr>
+        <w:ind w:left="4320" w:hanging="180"/>
+      </w:pPr>
+    </w:lvl>
+    <w:lvl w:ilvl="6" w:tplc="0409000F" w:tentative="1">
+      <w:start w:val="1"/>
+      <w:numFmt w:val="decimal"/>
+      <w:lvlText w:val="%7."/>
+      <w:lvlJc w:val="left"/>
+      <w:pPr>
+        <w:ind w:left="5040" w:hanging="360"/>
+      </w:pPr>
+    </w:lvl>
+    <w:lvl w:ilvl="7" w:tplc="04090019" w:tentative="1">
+      <w:start w:val="1"/>
+      <w:numFmt w:val="lowerLetter"/>
+      <w:lvlText w:val="%8."/>
+      <w:lvlJc w:val="left"/>
+      <w:pPr>
+        <w:ind w:left="5760" w:hanging="360"/>
+      </w:pPr>
+    </w:lvl>
+    <w:lvl w:ilvl="8" w:tplc="0409001B" w:tentative="1">
+      <w:start w:val="1"/>
+      <w:numFmt w:val="lowerRoman"/>
+      <w:lvlText w:val="%9."/>
+      <w:lvlJc w:val="right"/>
+      <w:pPr>
+        <w:ind w:left="6480" w:hanging="180"/>
+      </w:pPr>
+    </w:lvl>
+  </w:abstractNum>
+  <w:abstractNum w:abstractNumId="1" w15:restartNumberingAfterBreak="0">
     <w:nsid w:val="19883B23"/>
     <w:multiLevelType w:val="hybridMultilevel"/>
     <w:tmpl w:val="F5D0D208"/>
@@ -598,7 +1385,7 @@
       </w:rPr>
     </w:lvl>
   </w:abstractNum>
-  <w:abstractNum w:abstractNumId="1" w15:restartNumberingAfterBreak="0">
+  <w:abstractNum w:abstractNumId="2" w15:restartNumberingAfterBreak="0">
     <w:nsid w:val="481D3F9B"/>
     <w:multiLevelType w:val="hybridMultilevel"/>
     <w:tmpl w:val="B4D6E738"/>
@@ -711,7 +1498,7 @@
       </w:rPr>
     </w:lvl>
   </w:abstractNum>
-  <w:abstractNum w:abstractNumId="2" w15:restartNumberingAfterBreak="0">
+  <w:abstractNum w:abstractNumId="3" w15:restartNumberingAfterBreak="0">
     <w:nsid w:val="48925E65"/>
     <w:multiLevelType w:val="hybridMultilevel"/>
     <w:tmpl w:val="CC36A802"/>
@@ -800,7 +1587,120 @@
       </w:pPr>
     </w:lvl>
   </w:abstractNum>
-  <w:abstractNum w:abstractNumId="3" w15:restartNumberingAfterBreak="0">
+  <w:abstractNum w:abstractNumId="4" w15:restartNumberingAfterBreak="0">
+    <w:nsid w:val="51EF04E5"/>
+    <w:multiLevelType w:val="hybridMultilevel"/>
+    <w:tmpl w:val="A0FA18B4"/>
+    <w:lvl w:ilvl="0" w:tplc="04090001">
+      <w:start w:val="1"/>
+      <w:numFmt w:val="bullet"/>
+      <w:lvlText w:val=""/>
+      <w:lvlJc w:val="left"/>
+      <w:pPr>
+        <w:ind w:left="360" w:hanging="360"/>
+      </w:pPr>
+      <w:rPr>
+        <w:rFonts w:ascii="Symbol" w:hAnsi="Symbol" w:hint="default"/>
+      </w:rPr>
+    </w:lvl>
+    <w:lvl w:ilvl="1" w:tplc="04090003">
+      <w:start w:val="1"/>
+      <w:numFmt w:val="bullet"/>
+      <w:lvlText w:val="o"/>
+      <w:lvlJc w:val="left"/>
+      <w:pPr>
+        <w:ind w:left="1080" w:hanging="360"/>
+      </w:pPr>
+      <w:rPr>
+        <w:rFonts w:ascii="Courier New" w:hAnsi="Courier New" w:cs="Courier New" w:hint="default"/>
+      </w:rPr>
+    </w:lvl>
+    <w:lvl w:ilvl="2" w:tplc="04090005" w:tentative="1">
+      <w:start w:val="1"/>
+      <w:numFmt w:val="bullet"/>
+      <w:lvlText w:val=""/>
+      <w:lvlJc w:val="left"/>
+      <w:pPr>
+        <w:ind w:left="1800" w:hanging="360"/>
+      </w:pPr>
+      <w:rPr>
+        <w:rFonts w:ascii="Wingdings" w:hAnsi="Wingdings" w:hint="default"/>
+      </w:rPr>
+    </w:lvl>
+    <w:lvl w:ilvl="3" w:tplc="04090001" w:tentative="1">
+      <w:start w:val="1"/>
+      <w:numFmt w:val="bullet"/>
+      <w:lvlText w:val=""/>
+      <w:lvlJc w:val="left"/>
+      <w:pPr>
+        <w:ind w:left="2520" w:hanging="360"/>
+      </w:pPr>
+      <w:rPr>
+        <w:rFonts w:ascii="Symbol" w:hAnsi="Symbol" w:hint="default"/>
+      </w:rPr>
+    </w:lvl>
+    <w:lvl w:ilvl="4" w:tplc="04090003" w:tentative="1">
+      <w:start w:val="1"/>
+      <w:numFmt w:val="bullet"/>
+      <w:lvlText w:val="o"/>
+      <w:lvlJc w:val="left"/>
+      <w:pPr>
+        <w:ind w:left="3240" w:hanging="360"/>
+      </w:pPr>
+      <w:rPr>
+        <w:rFonts w:ascii="Courier New" w:hAnsi="Courier New" w:cs="Courier New" w:hint="default"/>
+      </w:rPr>
+    </w:lvl>
+    <w:lvl w:ilvl="5" w:tplc="04090005" w:tentative="1">
+      <w:start w:val="1"/>
+      <w:numFmt w:val="bullet"/>
+      <w:lvlText w:val=""/>
+      <w:lvlJc w:val="left"/>
+      <w:pPr>
+        <w:ind w:left="3960" w:hanging="360"/>
+      </w:pPr>
+      <w:rPr>
+        <w:rFonts w:ascii="Wingdings" w:hAnsi="Wingdings" w:hint="default"/>
+      </w:rPr>
+    </w:lvl>
+    <w:lvl w:ilvl="6" w:tplc="04090001" w:tentative="1">
+      <w:start w:val="1"/>
+      <w:numFmt w:val="bullet"/>
+      <w:lvlText w:val=""/>
+      <w:lvlJc w:val="left"/>
+      <w:pPr>
+        <w:ind w:left="4680" w:hanging="360"/>
+      </w:pPr>
+      <w:rPr>
+        <w:rFonts w:ascii="Symbol" w:hAnsi="Symbol" w:hint="default"/>
+      </w:rPr>
+    </w:lvl>
+    <w:lvl w:ilvl="7" w:tplc="04090003" w:tentative="1">
+      <w:start w:val="1"/>
+      <w:numFmt w:val="bullet"/>
+      <w:lvlText w:val="o"/>
+      <w:lvlJc w:val="left"/>
+      <w:pPr>
+        <w:ind w:left="5400" w:hanging="360"/>
+      </w:pPr>
+      <w:rPr>
+        <w:rFonts w:ascii="Courier New" w:hAnsi="Courier New" w:cs="Courier New" w:hint="default"/>
+      </w:rPr>
+    </w:lvl>
+    <w:lvl w:ilvl="8" w:tplc="04090005" w:tentative="1">
+      <w:start w:val="1"/>
+      <w:numFmt w:val="bullet"/>
+      <w:lvlText w:val=""/>
+      <w:lvlJc w:val="left"/>
+      <w:pPr>
+        <w:ind w:left="6120" w:hanging="360"/>
+      </w:pPr>
+      <w:rPr>
+        <w:rFonts w:ascii="Wingdings" w:hAnsi="Wingdings" w:hint="default"/>
+      </w:rPr>
+    </w:lvl>
+  </w:abstractNum>
+  <w:abstractNum w:abstractNumId="5" w15:restartNumberingAfterBreak="0">
     <w:nsid w:val="67045AF9"/>
     <w:multiLevelType w:val="hybridMultilevel"/>
     <w:tmpl w:val="CB3655CC"/>
@@ -890,15 +1790,21 @@
     </w:lvl>
   </w:abstractNum>
   <w:num w:numId="1">
+    <w:abstractNumId w:val="3"/>
+  </w:num>
+  <w:num w:numId="2">
     <w:abstractNumId w:val="2"/>
   </w:num>
-  <w:num w:numId="2">
+  <w:num w:numId="3">
+    <w:abstractNumId w:val="5"/>
+  </w:num>
+  <w:num w:numId="4">
     <w:abstractNumId w:val="1"/>
   </w:num>
-  <w:num w:numId="3">
-    <w:abstractNumId w:val="3"/>
+  <w:num w:numId="5">
+    <w:abstractNumId w:val="4"/>
   </w:num>
-  <w:num w:numId="4">
+  <w:num w:numId="6">
     <w:abstractNumId w:val="0"/>
   </w:num>
 </w:numbering>

</xml_diff>